<commit_message>
Updated To-Do List App with new features and bug fixes
</commit_message>
<xml_diff>
--- a/docs/ToDoList_Project_Report.docx
+++ b/docs/ToDoList_Project_Report.docx
@@ -423,9 +423,13 @@
       <w:pPr>
         <w:spacing w:after="0" w:line="360" w:lineRule="auto"/>
         <w:rPr>
-          <w:rFonts w:ascii="Times New Roman" w:hAnsi="Times New Roman" w:cs="Times New Roman"/>
-          <w:sz w:val="24"/>
-          <w:szCs w:val="24"/>
+          <w:rFonts w:ascii="Times New Roman" w:eastAsia="Times New Roman" w:hAnsi="Times New Roman" w:cs="Times New Roman"/>
+          <w:b/>
+          <w:bCs/>
+          <w:kern w:val="0"/>
+          <w:sz w:val="27"/>
+          <w:szCs w:val="27"/>
+          <w14:ligatures w14:val="none"/>
         </w:rPr>
       </w:pPr>
     </w:p>
@@ -433,9 +437,13 @@
       <w:pPr>
         <w:spacing w:after="0" w:line="360" w:lineRule="auto"/>
         <w:rPr>
-          <w:rFonts w:ascii="Times New Roman" w:hAnsi="Times New Roman" w:cs="Times New Roman"/>
-          <w:sz w:val="24"/>
-          <w:szCs w:val="24"/>
+          <w:rFonts w:ascii="Times New Roman" w:eastAsia="Times New Roman" w:hAnsi="Times New Roman" w:cs="Times New Roman"/>
+          <w:b/>
+          <w:bCs/>
+          <w:kern w:val="0"/>
+          <w:sz w:val="27"/>
+          <w:szCs w:val="27"/>
+          <w14:ligatures w14:val="none"/>
         </w:rPr>
       </w:pPr>
     </w:p>
@@ -443,9 +451,13 @@
       <w:pPr>
         <w:spacing w:after="0" w:line="360" w:lineRule="auto"/>
         <w:rPr>
-          <w:rFonts w:ascii="Times New Roman" w:hAnsi="Times New Roman" w:cs="Times New Roman"/>
-          <w:sz w:val="24"/>
-          <w:szCs w:val="24"/>
+          <w:rFonts w:ascii="Times New Roman" w:eastAsia="Times New Roman" w:hAnsi="Times New Roman" w:cs="Times New Roman"/>
+          <w:b/>
+          <w:bCs/>
+          <w:kern w:val="0"/>
+          <w:sz w:val="27"/>
+          <w:szCs w:val="27"/>
+          <w14:ligatures w14:val="none"/>
         </w:rPr>
       </w:pPr>
     </w:p>
@@ -453,9 +465,13 @@
       <w:pPr>
         <w:spacing w:after="0" w:line="360" w:lineRule="auto"/>
         <w:rPr>
-          <w:rFonts w:ascii="Times New Roman" w:hAnsi="Times New Roman" w:cs="Times New Roman"/>
-          <w:sz w:val="24"/>
-          <w:szCs w:val="24"/>
+          <w:rFonts w:ascii="Times New Roman" w:eastAsia="Times New Roman" w:hAnsi="Times New Roman" w:cs="Times New Roman"/>
+          <w:b/>
+          <w:bCs/>
+          <w:kern w:val="0"/>
+          <w:sz w:val="27"/>
+          <w:szCs w:val="27"/>
+          <w14:ligatures w14:val="none"/>
         </w:rPr>
       </w:pPr>
     </w:p>
@@ -463,6 +479,1284 @@
       <w:pPr>
         <w:spacing w:after="0" w:line="360" w:lineRule="auto"/>
         <w:rPr>
+          <w:rFonts w:ascii="Times New Roman" w:eastAsia="Times New Roman" w:hAnsi="Times New Roman" w:cs="Times New Roman"/>
+          <w:b/>
+          <w:bCs/>
+          <w:kern w:val="0"/>
+          <w:sz w:val="27"/>
+          <w:szCs w:val="27"/>
+          <w14:ligatures w14:val="none"/>
+        </w:rPr>
+      </w:pPr>
+    </w:p>
+    <w:p>
+      <w:pPr>
+        <w:spacing w:after="0" w:line="360" w:lineRule="auto"/>
+        <w:rPr>
+          <w:rFonts w:ascii="Times New Roman" w:eastAsia="Times New Roman" w:hAnsi="Times New Roman" w:cs="Times New Roman"/>
+          <w:b/>
+          <w:bCs/>
+          <w:kern w:val="0"/>
+          <w:sz w:val="27"/>
+          <w:szCs w:val="27"/>
+          <w14:ligatures w14:val="none"/>
+        </w:rPr>
+      </w:pPr>
+    </w:p>
+    <w:p>
+      <w:pPr>
+        <w:spacing w:after="0" w:line="360" w:lineRule="auto"/>
+        <w:rPr>
+          <w:rFonts w:ascii="Times New Roman" w:hAnsi="Times New Roman" w:cs="Times New Roman"/>
+          <w:sz w:val="24"/>
+          <w:szCs w:val="24"/>
+        </w:rPr>
+      </w:pPr>
+      <w:r>
+        <w:rPr>
+          <w:rFonts w:ascii="Times New Roman" w:eastAsia="Times New Roman" w:hAnsi="Times New Roman" w:cs="Times New Roman"/>
+          <w:b/>
+          <w:bCs/>
+          <w:kern w:val="0"/>
+          <w:sz w:val="27"/>
+          <w:szCs w:val="27"/>
+          <w14:ligatures w14:val="none"/>
+        </w:rPr>
+        <w:lastRenderedPageBreak/>
+        <w:t>Test Results and Fixes for To-Do List Application</w:t>
+      </w:r>
+    </w:p>
+    <w:p>
+      <w:pPr>
+        <w:spacing w:after="0" w:line="360" w:lineRule="auto"/>
+        <w:rPr>
+          <w:rFonts w:ascii="Times New Roman" w:hAnsi="Times New Roman" w:cs="Times New Roman"/>
+          <w:sz w:val="24"/>
+          <w:szCs w:val="24"/>
+        </w:rPr>
+      </w:pPr>
+      <w:r>
+        <w:rPr>
+          <w:rFonts w:ascii="Times New Roman" w:eastAsia="Times New Roman" w:hAnsi="Times New Roman" w:cs="Times New Roman"/>
+          <w:b/>
+          <w:bCs/>
+          <w:kern w:val="0"/>
+          <w:sz w:val="24"/>
+          <w:szCs w:val="24"/>
+          <w14:ligatures w14:val="none"/>
+        </w:rPr>
+        <w:t>Overview</w:t>
+      </w:r>
+    </w:p>
+    <w:p>
+      <w:pPr>
+        <w:spacing w:before="100" w:beforeAutospacing="1" w:after="100" w:afterAutospacing="1" w:line="240" w:lineRule="auto"/>
+        <w:jc w:val="both"/>
+        <w:rPr>
+          <w:rFonts w:ascii="Times New Roman" w:eastAsia="Times New Roman" w:hAnsi="Times New Roman" w:cs="Times New Roman"/>
+          <w:kern w:val="0"/>
+          <w:sz w:val="24"/>
+          <w:szCs w:val="24"/>
+          <w14:ligatures w14:val="none"/>
+        </w:rPr>
+      </w:pPr>
+      <w:r>
+        <w:rPr>
+          <w:rFonts w:ascii="Times New Roman" w:eastAsia="Times New Roman" w:hAnsi="Times New Roman" w:cs="Times New Roman"/>
+          <w:kern w:val="0"/>
+          <w:sz w:val="24"/>
+          <w:szCs w:val="24"/>
+          <w14:ligatures w14:val="none"/>
+        </w:rPr>
+        <w:t xml:space="preserve">During the testing phase of the To-Do List application, multiple test cases were performed to ensure proper functionality. These tests focused on </w:t>
+      </w:r>
+      <w:r>
+        <w:rPr>
+          <w:rFonts w:ascii="Times New Roman" w:eastAsia="Times New Roman" w:hAnsi="Times New Roman" w:cs="Times New Roman"/>
+          <w:b/>
+          <w:bCs/>
+          <w:kern w:val="0"/>
+          <w:sz w:val="24"/>
+          <w:szCs w:val="24"/>
+          <w14:ligatures w14:val="none"/>
+        </w:rPr>
+        <w:t>task management</w:t>
+      </w:r>
+      <w:r>
+        <w:rPr>
+          <w:rFonts w:ascii="Times New Roman" w:eastAsia="Times New Roman" w:hAnsi="Times New Roman" w:cs="Times New Roman"/>
+          <w:kern w:val="0"/>
+          <w:sz w:val="24"/>
+          <w:szCs w:val="24"/>
+          <w14:ligatures w14:val="none"/>
+        </w:rPr>
+        <w:t xml:space="preserve">, </w:t>
+      </w:r>
+      <w:r>
+        <w:rPr>
+          <w:rFonts w:ascii="Times New Roman" w:eastAsia="Times New Roman" w:hAnsi="Times New Roman" w:cs="Times New Roman"/>
+          <w:b/>
+          <w:bCs/>
+          <w:kern w:val="0"/>
+          <w:sz w:val="24"/>
+          <w:szCs w:val="24"/>
+          <w14:ligatures w14:val="none"/>
+        </w:rPr>
+        <w:t>UI layout</w:t>
+      </w:r>
+      <w:r>
+        <w:rPr>
+          <w:rFonts w:ascii="Times New Roman" w:eastAsia="Times New Roman" w:hAnsi="Times New Roman" w:cs="Times New Roman"/>
+          <w:kern w:val="0"/>
+          <w:sz w:val="24"/>
+          <w:szCs w:val="24"/>
+          <w14:ligatures w14:val="none"/>
+        </w:rPr>
+        <w:t xml:space="preserve">, </w:t>
+      </w:r>
+      <w:r>
+        <w:rPr>
+          <w:rFonts w:ascii="Times New Roman" w:eastAsia="Times New Roman" w:hAnsi="Times New Roman" w:cs="Times New Roman"/>
+          <w:b/>
+          <w:bCs/>
+          <w:kern w:val="0"/>
+          <w:sz w:val="24"/>
+          <w:szCs w:val="24"/>
+          <w14:ligatures w14:val="none"/>
+        </w:rPr>
+        <w:t>image loading</w:t>
+      </w:r>
+      <w:r>
+        <w:rPr>
+          <w:rFonts w:ascii="Times New Roman" w:eastAsia="Times New Roman" w:hAnsi="Times New Roman" w:cs="Times New Roman"/>
+          <w:kern w:val="0"/>
+          <w:sz w:val="24"/>
+          <w:szCs w:val="24"/>
+          <w14:ligatures w14:val="none"/>
+        </w:rPr>
+        <w:t xml:space="preserve">, and </w:t>
+      </w:r>
+      <w:r>
+        <w:rPr>
+          <w:rFonts w:ascii="Times New Roman" w:eastAsia="Times New Roman" w:hAnsi="Times New Roman" w:cs="Times New Roman"/>
+          <w:b/>
+          <w:bCs/>
+          <w:kern w:val="0"/>
+          <w:sz w:val="24"/>
+          <w:szCs w:val="24"/>
+          <w14:ligatures w14:val="none"/>
+        </w:rPr>
+        <w:t>error handling</w:t>
+      </w:r>
+      <w:r>
+        <w:rPr>
+          <w:rFonts w:ascii="Times New Roman" w:eastAsia="Times New Roman" w:hAnsi="Times New Roman" w:cs="Times New Roman"/>
+          <w:kern w:val="0"/>
+          <w:sz w:val="24"/>
+          <w:szCs w:val="24"/>
+          <w14:ligatures w14:val="none"/>
+        </w:rPr>
+        <w:t>. Below is a summary of the results and the fixes implemented.</w:t>
+      </w:r>
+    </w:p>
+    <w:tbl>
+      <w:tblPr>
+        <w:tblStyle w:val="TableGrid"/>
+        <w:tblW w:w="0" w:type="auto"/>
+        <w:tblLook w:val="04A0" w:firstRow="1" w:lastRow="0" w:firstColumn="1" w:lastColumn="0" w:noHBand="0" w:noVBand="1"/>
+      </w:tblPr>
+      <w:tblGrid>
+        <w:gridCol w:w="2336"/>
+        <w:gridCol w:w="2338"/>
+        <w:gridCol w:w="2338"/>
+        <w:gridCol w:w="2338"/>
+      </w:tblGrid>
+      <w:tr>
+        <w:tc>
+          <w:tcPr>
+            <w:tcW w:w="2336" w:type="dxa"/>
+          </w:tcPr>
+          <w:p>
+            <w:pPr>
+              <w:spacing w:line="360" w:lineRule="auto"/>
+              <w:jc w:val="center"/>
+              <w:rPr>
+                <w:rFonts w:ascii="Times New Roman" w:hAnsi="Times New Roman" w:cs="Times New Roman"/>
+                <w:b/>
+                <w:bCs/>
+                <w:sz w:val="24"/>
+                <w:szCs w:val="24"/>
+              </w:rPr>
+            </w:pPr>
+            <w:r>
+              <w:rPr>
+                <w:rFonts w:ascii="Times New Roman" w:hAnsi="Times New Roman" w:cs="Times New Roman"/>
+                <w:b/>
+                <w:bCs/>
+                <w:sz w:val="24"/>
+                <w:szCs w:val="24"/>
+              </w:rPr>
+              <w:t>Test Case</w:t>
+            </w:r>
+          </w:p>
+        </w:tc>
+        <w:tc>
+          <w:tcPr>
+            <w:tcW w:w="2338" w:type="dxa"/>
+          </w:tcPr>
+          <w:p>
+            <w:pPr>
+              <w:spacing w:line="360" w:lineRule="auto"/>
+              <w:jc w:val="center"/>
+              <w:rPr>
+                <w:rFonts w:ascii="Times New Roman" w:hAnsi="Times New Roman" w:cs="Times New Roman"/>
+                <w:b/>
+                <w:bCs/>
+                <w:sz w:val="24"/>
+                <w:szCs w:val="24"/>
+              </w:rPr>
+            </w:pPr>
+            <w:r>
+              <w:rPr>
+                <w:rFonts w:ascii="Times New Roman" w:hAnsi="Times New Roman" w:cs="Times New Roman"/>
+                <w:b/>
+                <w:bCs/>
+                <w:sz w:val="24"/>
+                <w:szCs w:val="24"/>
+              </w:rPr>
+              <w:t>Expected Output</w:t>
+            </w:r>
+          </w:p>
+        </w:tc>
+        <w:tc>
+          <w:tcPr>
+            <w:tcW w:w="2338" w:type="dxa"/>
+          </w:tcPr>
+          <w:p>
+            <w:pPr>
+              <w:spacing w:line="360" w:lineRule="auto"/>
+              <w:jc w:val="center"/>
+              <w:rPr>
+                <w:rFonts w:ascii="Times New Roman" w:hAnsi="Times New Roman" w:cs="Times New Roman"/>
+                <w:b/>
+                <w:bCs/>
+                <w:sz w:val="24"/>
+                <w:szCs w:val="24"/>
+              </w:rPr>
+            </w:pPr>
+            <w:r>
+              <w:rPr>
+                <w:rFonts w:ascii="Times New Roman" w:hAnsi="Times New Roman" w:cs="Times New Roman"/>
+                <w:b/>
+                <w:bCs/>
+                <w:sz w:val="24"/>
+                <w:szCs w:val="24"/>
+              </w:rPr>
+              <w:t>Actual Output</w:t>
+            </w:r>
+          </w:p>
+        </w:tc>
+        <w:tc>
+          <w:tcPr>
+            <w:tcW w:w="2338" w:type="dxa"/>
+          </w:tcPr>
+          <w:p>
+            <w:pPr>
+              <w:spacing w:line="360" w:lineRule="auto"/>
+              <w:jc w:val="center"/>
+              <w:rPr>
+                <w:rFonts w:ascii="Times New Roman" w:hAnsi="Times New Roman" w:cs="Times New Roman"/>
+                <w:b/>
+                <w:bCs/>
+                <w:sz w:val="24"/>
+                <w:szCs w:val="24"/>
+              </w:rPr>
+            </w:pPr>
+            <w:r>
+              <w:rPr>
+                <w:rFonts w:ascii="Times New Roman" w:hAnsi="Times New Roman" w:cs="Times New Roman"/>
+                <w:b/>
+                <w:bCs/>
+                <w:sz w:val="24"/>
+                <w:szCs w:val="24"/>
+              </w:rPr>
+              <w:t>Status</w:t>
+            </w:r>
+          </w:p>
+        </w:tc>
+      </w:tr>
+      <w:tr>
+        <w:tc>
+          <w:tcPr>
+            <w:tcW w:w="2336" w:type="dxa"/>
+          </w:tcPr>
+          <w:p>
+            <w:pPr>
+              <w:spacing w:line="360" w:lineRule="auto"/>
+              <w:rPr>
+                <w:rFonts w:ascii="Times New Roman" w:hAnsi="Times New Roman" w:cs="Times New Roman"/>
+                <w:sz w:val="24"/>
+                <w:szCs w:val="24"/>
+              </w:rPr>
+            </w:pPr>
+            <w:r>
+              <w:rPr>
+                <w:rFonts w:ascii="Times New Roman" w:hAnsi="Times New Roman" w:cs="Times New Roman"/>
+                <w:sz w:val="24"/>
+                <w:szCs w:val="24"/>
+              </w:rPr>
+              <w:t xml:space="preserve">Add </w:t>
+            </w:r>
+            <w:r>
+              <w:rPr>
+                <w:rFonts w:ascii="Times New Roman" w:hAnsi="Times New Roman" w:cs="Times New Roman"/>
+                <w:sz w:val="24"/>
+                <w:szCs w:val="24"/>
+              </w:rPr>
+              <w:t>Task (</w:t>
+            </w:r>
+            <w:r>
+              <w:rPr>
+                <w:rFonts w:ascii="Times New Roman" w:hAnsi="Times New Roman" w:cs="Times New Roman"/>
+                <w:sz w:val="24"/>
+                <w:szCs w:val="24"/>
+              </w:rPr>
+              <w:t>Grocery Shopping)</w:t>
+            </w:r>
+          </w:p>
+        </w:tc>
+        <w:tc>
+          <w:tcPr>
+            <w:tcW w:w="2338" w:type="dxa"/>
+          </w:tcPr>
+          <w:p>
+            <w:pPr>
+              <w:spacing w:line="360" w:lineRule="auto"/>
+              <w:rPr>
+                <w:rFonts w:ascii="Times New Roman" w:hAnsi="Times New Roman" w:cs="Times New Roman"/>
+                <w:sz w:val="24"/>
+                <w:szCs w:val="24"/>
+              </w:rPr>
+            </w:pPr>
+            <w:r>
+              <w:rPr>
+                <w:rFonts w:ascii="Times New Roman" w:hAnsi="Times New Roman" w:cs="Times New Roman"/>
+                <w:sz w:val="24"/>
+                <w:szCs w:val="24"/>
+              </w:rPr>
+              <w:t>Rask added to the list</w:t>
+            </w:r>
+          </w:p>
+        </w:tc>
+        <w:tc>
+          <w:tcPr>
+            <w:tcW w:w="2338" w:type="dxa"/>
+          </w:tcPr>
+          <w:p>
+            <w:pPr>
+              <w:spacing w:line="360" w:lineRule="auto"/>
+              <w:rPr>
+                <w:rFonts w:ascii="Times New Roman" w:hAnsi="Times New Roman" w:cs="Times New Roman"/>
+                <w:sz w:val="24"/>
+                <w:szCs w:val="24"/>
+              </w:rPr>
+            </w:pPr>
+            <w:r>
+              <w:rPr>
+                <w:rFonts w:ascii="Times New Roman" w:hAnsi="Times New Roman" w:cs="Times New Roman"/>
+                <w:sz w:val="24"/>
+                <w:szCs w:val="24"/>
+              </w:rPr>
+              <w:t>Tas successfully displayed in the list</w:t>
+            </w:r>
+          </w:p>
+        </w:tc>
+        <w:tc>
+          <w:tcPr>
+            <w:tcW w:w="2338" w:type="dxa"/>
+          </w:tcPr>
+          <w:p>
+            <w:pPr>
+              <w:spacing w:line="360" w:lineRule="auto"/>
+              <w:jc w:val="center"/>
+              <w:rPr>
+                <w:rFonts w:ascii="Times New Roman" w:hAnsi="Times New Roman" w:cs="Times New Roman"/>
+                <w:sz w:val="24"/>
+                <w:szCs w:val="24"/>
+              </w:rPr>
+            </w:pPr>
+            <w:r>
+              <w:rPr>
+                <w:rFonts w:ascii="Times New Roman" w:hAnsi="Times New Roman" w:cs="Times New Roman"/>
+                <w:sz w:val="24"/>
+                <w:szCs w:val="24"/>
+              </w:rPr>
+              <w:t>Passed</w:t>
+            </w:r>
+          </w:p>
+        </w:tc>
+      </w:tr>
+      <w:tr>
+        <w:tc>
+          <w:tcPr>
+            <w:tcW w:w="2336" w:type="dxa"/>
+          </w:tcPr>
+          <w:p>
+            <w:pPr>
+              <w:spacing w:line="360" w:lineRule="auto"/>
+              <w:rPr>
+                <w:rFonts w:ascii="Times New Roman" w:hAnsi="Times New Roman" w:cs="Times New Roman"/>
+                <w:sz w:val="24"/>
+                <w:szCs w:val="24"/>
+              </w:rPr>
+            </w:pPr>
+            <w:r>
+              <w:rPr>
+                <w:rFonts w:ascii="Times New Roman" w:hAnsi="Times New Roman" w:cs="Times New Roman"/>
+                <w:sz w:val="24"/>
+                <w:szCs w:val="24"/>
+              </w:rPr>
+              <w:t>Add Task with number (123)</w:t>
+            </w:r>
+          </w:p>
+        </w:tc>
+        <w:tc>
+          <w:tcPr>
+            <w:tcW w:w="2338" w:type="dxa"/>
+          </w:tcPr>
+          <w:p>
+            <w:pPr>
+              <w:spacing w:line="360" w:lineRule="auto"/>
+              <w:rPr>
+                <w:rFonts w:ascii="Times New Roman" w:hAnsi="Times New Roman" w:cs="Times New Roman"/>
+                <w:sz w:val="24"/>
+                <w:szCs w:val="24"/>
+              </w:rPr>
+            </w:pPr>
+            <w:r>
+              <w:rPr>
+                <w:rFonts w:ascii="Times New Roman" w:hAnsi="Times New Roman" w:cs="Times New Roman"/>
+                <w:sz w:val="24"/>
+                <w:szCs w:val="24"/>
+              </w:rPr>
+              <w:t>Error message</w:t>
+            </w:r>
+          </w:p>
+        </w:tc>
+        <w:tc>
+          <w:tcPr>
+            <w:tcW w:w="2338" w:type="dxa"/>
+          </w:tcPr>
+          <w:p>
+            <w:pPr>
+              <w:spacing w:line="360" w:lineRule="auto"/>
+              <w:rPr>
+                <w:rFonts w:ascii="Times New Roman" w:hAnsi="Times New Roman" w:cs="Times New Roman"/>
+                <w:sz w:val="24"/>
+                <w:szCs w:val="24"/>
+              </w:rPr>
+            </w:pPr>
+            <w:r>
+              <w:rPr>
+                <w:rFonts w:ascii="Times New Roman" w:hAnsi="Times New Roman" w:cs="Times New Roman"/>
+                <w:sz w:val="24"/>
+                <w:szCs w:val="24"/>
+              </w:rPr>
+              <w:t>Error message displayed</w:t>
+            </w:r>
+          </w:p>
+        </w:tc>
+        <w:tc>
+          <w:tcPr>
+            <w:tcW w:w="2338" w:type="dxa"/>
+          </w:tcPr>
+          <w:p>
+            <w:pPr>
+              <w:spacing w:line="360" w:lineRule="auto"/>
+              <w:jc w:val="center"/>
+              <w:rPr>
+                <w:rFonts w:ascii="Times New Roman" w:hAnsi="Times New Roman" w:cs="Times New Roman"/>
+                <w:sz w:val="24"/>
+                <w:szCs w:val="24"/>
+              </w:rPr>
+            </w:pPr>
+            <w:r>
+              <w:rPr>
+                <w:rFonts w:ascii="Times New Roman" w:hAnsi="Times New Roman" w:cs="Times New Roman"/>
+                <w:sz w:val="24"/>
+                <w:szCs w:val="24"/>
+              </w:rPr>
+              <w:t>Passed</w:t>
+            </w:r>
+          </w:p>
+          <w:p>
+            <w:pPr>
+              <w:spacing w:line="360" w:lineRule="auto"/>
+              <w:jc w:val="center"/>
+              <w:rPr>
+                <w:rFonts w:ascii="Times New Roman" w:hAnsi="Times New Roman" w:cs="Times New Roman"/>
+                <w:sz w:val="24"/>
+                <w:szCs w:val="24"/>
+              </w:rPr>
+            </w:pPr>
+          </w:p>
+        </w:tc>
+      </w:tr>
+      <w:tr>
+        <w:tc>
+          <w:tcPr>
+            <w:tcW w:w="2336" w:type="dxa"/>
+          </w:tcPr>
+          <w:p>
+            <w:pPr>
+              <w:spacing w:line="360" w:lineRule="auto"/>
+              <w:rPr>
+                <w:rFonts w:ascii="Times New Roman" w:hAnsi="Times New Roman" w:cs="Times New Roman"/>
+                <w:sz w:val="24"/>
+                <w:szCs w:val="24"/>
+              </w:rPr>
+            </w:pPr>
+            <w:r>
+              <w:rPr>
+                <w:rFonts w:ascii="Times New Roman" w:hAnsi="Times New Roman" w:cs="Times New Roman"/>
+                <w:sz w:val="24"/>
+                <w:szCs w:val="24"/>
+              </w:rPr>
+              <w:t>Delete Task without selection</w:t>
+            </w:r>
+          </w:p>
+        </w:tc>
+        <w:tc>
+          <w:tcPr>
+            <w:tcW w:w="2338" w:type="dxa"/>
+          </w:tcPr>
+          <w:p>
+            <w:pPr>
+              <w:spacing w:line="360" w:lineRule="auto"/>
+              <w:rPr>
+                <w:rFonts w:ascii="Times New Roman" w:hAnsi="Times New Roman" w:cs="Times New Roman"/>
+                <w:sz w:val="24"/>
+                <w:szCs w:val="24"/>
+              </w:rPr>
+            </w:pPr>
+            <w:r>
+              <w:rPr>
+                <w:rFonts w:ascii="Times New Roman" w:hAnsi="Times New Roman" w:cs="Times New Roman"/>
+                <w:sz w:val="24"/>
+                <w:szCs w:val="24"/>
+              </w:rPr>
+              <w:t>Warning message</w:t>
+            </w:r>
+          </w:p>
+        </w:tc>
+        <w:tc>
+          <w:tcPr>
+            <w:tcW w:w="2338" w:type="dxa"/>
+          </w:tcPr>
+          <w:p>
+            <w:pPr>
+              <w:spacing w:line="360" w:lineRule="auto"/>
+              <w:rPr>
+                <w:rFonts w:ascii="Times New Roman" w:hAnsi="Times New Roman" w:cs="Times New Roman"/>
+                <w:sz w:val="24"/>
+                <w:szCs w:val="24"/>
+              </w:rPr>
+            </w:pPr>
+            <w:r>
+              <w:rPr>
+                <w:rFonts w:ascii="Times New Roman" w:hAnsi="Times New Roman" w:cs="Times New Roman"/>
+                <w:sz w:val="24"/>
+                <w:szCs w:val="24"/>
+              </w:rPr>
+              <w:t>Warning message displayed</w:t>
+            </w:r>
+          </w:p>
+        </w:tc>
+        <w:tc>
+          <w:tcPr>
+            <w:tcW w:w="2338" w:type="dxa"/>
+          </w:tcPr>
+          <w:p>
+            <w:pPr>
+              <w:spacing w:line="360" w:lineRule="auto"/>
+              <w:jc w:val="center"/>
+              <w:rPr>
+                <w:rFonts w:ascii="Times New Roman" w:hAnsi="Times New Roman" w:cs="Times New Roman"/>
+                <w:sz w:val="24"/>
+                <w:szCs w:val="24"/>
+              </w:rPr>
+            </w:pPr>
+            <w:r>
+              <w:rPr>
+                <w:rFonts w:ascii="Times New Roman" w:hAnsi="Times New Roman" w:cs="Times New Roman"/>
+                <w:sz w:val="24"/>
+                <w:szCs w:val="24"/>
+              </w:rPr>
+              <w:t>Passed</w:t>
+            </w:r>
+          </w:p>
+        </w:tc>
+      </w:tr>
+      <w:tr>
+        <w:tc>
+          <w:tcPr>
+            <w:tcW w:w="2336" w:type="dxa"/>
+          </w:tcPr>
+          <w:p>
+            <w:pPr>
+              <w:spacing w:line="360" w:lineRule="auto"/>
+              <w:rPr>
+                <w:rFonts w:ascii="Times New Roman" w:hAnsi="Times New Roman" w:cs="Times New Roman"/>
+                <w:sz w:val="24"/>
+                <w:szCs w:val="24"/>
+              </w:rPr>
+            </w:pPr>
+            <w:r>
+              <w:rPr>
+                <w:rFonts w:ascii="Times New Roman" w:hAnsi="Times New Roman" w:cs="Times New Roman"/>
+                <w:sz w:val="24"/>
+                <w:szCs w:val="24"/>
+              </w:rPr>
+              <w:t>Clear all Tasks</w:t>
+            </w:r>
+          </w:p>
+        </w:tc>
+        <w:tc>
+          <w:tcPr>
+            <w:tcW w:w="2338" w:type="dxa"/>
+          </w:tcPr>
+          <w:p>
+            <w:pPr>
+              <w:spacing w:line="360" w:lineRule="auto"/>
+              <w:rPr>
+                <w:rFonts w:ascii="Times New Roman" w:hAnsi="Times New Roman" w:cs="Times New Roman"/>
+                <w:sz w:val="24"/>
+                <w:szCs w:val="24"/>
+              </w:rPr>
+            </w:pPr>
+            <w:r>
+              <w:rPr>
+                <w:rFonts w:ascii="Times New Roman" w:hAnsi="Times New Roman" w:cs="Times New Roman"/>
+                <w:sz w:val="24"/>
+                <w:szCs w:val="24"/>
+              </w:rPr>
+              <w:t>List should be empty</w:t>
+            </w:r>
+          </w:p>
+        </w:tc>
+        <w:tc>
+          <w:tcPr>
+            <w:tcW w:w="2338" w:type="dxa"/>
+          </w:tcPr>
+          <w:p>
+            <w:pPr>
+              <w:spacing w:line="360" w:lineRule="auto"/>
+              <w:rPr>
+                <w:rFonts w:ascii="Times New Roman" w:hAnsi="Times New Roman" w:cs="Times New Roman"/>
+                <w:sz w:val="24"/>
+                <w:szCs w:val="24"/>
+              </w:rPr>
+            </w:pPr>
+            <w:r>
+              <w:rPr>
+                <w:rFonts w:ascii="Times New Roman" w:hAnsi="Times New Roman" w:cs="Times New Roman"/>
+                <w:sz w:val="24"/>
+                <w:szCs w:val="24"/>
+              </w:rPr>
+              <w:t>All tasks cleared successfully</w:t>
+            </w:r>
+          </w:p>
+        </w:tc>
+        <w:tc>
+          <w:tcPr>
+            <w:tcW w:w="2338" w:type="dxa"/>
+          </w:tcPr>
+          <w:p>
+            <w:pPr>
+              <w:spacing w:line="360" w:lineRule="auto"/>
+              <w:jc w:val="center"/>
+              <w:rPr>
+                <w:rFonts w:ascii="Times New Roman" w:hAnsi="Times New Roman" w:cs="Times New Roman"/>
+                <w:sz w:val="24"/>
+                <w:szCs w:val="24"/>
+              </w:rPr>
+            </w:pPr>
+            <w:r>
+              <w:rPr>
+                <w:rFonts w:ascii="Times New Roman" w:hAnsi="Times New Roman" w:cs="Times New Roman"/>
+                <w:sz w:val="24"/>
+                <w:szCs w:val="24"/>
+              </w:rPr>
+              <w:t>Passed</w:t>
+            </w:r>
+          </w:p>
+        </w:tc>
+      </w:tr>
+      <w:tr>
+        <w:tc>
+          <w:tcPr>
+            <w:tcW w:w="2336" w:type="dxa"/>
+          </w:tcPr>
+          <w:p>
+            <w:pPr>
+              <w:spacing w:line="360" w:lineRule="auto"/>
+              <w:rPr>
+                <w:rFonts w:ascii="Times New Roman" w:hAnsi="Times New Roman" w:cs="Times New Roman"/>
+                <w:sz w:val="24"/>
+                <w:szCs w:val="24"/>
+              </w:rPr>
+            </w:pPr>
+            <w:r>
+              <w:rPr>
+                <w:rFonts w:ascii="Times New Roman" w:hAnsi="Times New Roman" w:cs="Times New Roman"/>
+                <w:sz w:val="24"/>
+                <w:szCs w:val="24"/>
+              </w:rPr>
+              <w:t>Mark Task as completed</w:t>
+            </w:r>
+          </w:p>
+        </w:tc>
+        <w:tc>
+          <w:tcPr>
+            <w:tcW w:w="2338" w:type="dxa"/>
+          </w:tcPr>
+          <w:p>
+            <w:pPr>
+              <w:spacing w:line="360" w:lineRule="auto"/>
+              <w:rPr>
+                <w:rFonts w:ascii="Times New Roman" w:hAnsi="Times New Roman" w:cs="Times New Roman"/>
+                <w:sz w:val="24"/>
+                <w:szCs w:val="24"/>
+              </w:rPr>
+            </w:pPr>
+            <w:r>
+              <w:rPr>
+                <w:rFonts w:ascii="Times New Roman" w:hAnsi="Times New Roman" w:cs="Times New Roman"/>
+                <w:sz w:val="24"/>
+                <w:szCs w:val="24"/>
+              </w:rPr>
+              <w:t>Task moves to “Completed Tasks” windows</w:t>
+            </w:r>
+          </w:p>
+        </w:tc>
+        <w:tc>
+          <w:tcPr>
+            <w:tcW w:w="2338" w:type="dxa"/>
+          </w:tcPr>
+          <w:p>
+            <w:pPr>
+              <w:spacing w:line="360" w:lineRule="auto"/>
+              <w:rPr>
+                <w:rFonts w:ascii="Times New Roman" w:hAnsi="Times New Roman" w:cs="Times New Roman"/>
+                <w:sz w:val="24"/>
+                <w:szCs w:val="24"/>
+              </w:rPr>
+            </w:pPr>
+            <w:r>
+              <w:rPr>
+                <w:rFonts w:ascii="Times New Roman" w:hAnsi="Times New Roman" w:cs="Times New Roman"/>
+                <w:sz w:val="24"/>
+                <w:szCs w:val="24"/>
+              </w:rPr>
+              <w:t>Task moved correctly</w:t>
+            </w:r>
+          </w:p>
+        </w:tc>
+        <w:tc>
+          <w:tcPr>
+            <w:tcW w:w="2338" w:type="dxa"/>
+          </w:tcPr>
+          <w:p>
+            <w:pPr>
+              <w:spacing w:line="360" w:lineRule="auto"/>
+              <w:jc w:val="center"/>
+              <w:rPr>
+                <w:rFonts w:ascii="Times New Roman" w:hAnsi="Times New Roman" w:cs="Times New Roman"/>
+                <w:sz w:val="24"/>
+                <w:szCs w:val="24"/>
+              </w:rPr>
+            </w:pPr>
+            <w:r>
+              <w:rPr>
+                <w:rFonts w:ascii="Times New Roman" w:hAnsi="Times New Roman" w:cs="Times New Roman"/>
+                <w:sz w:val="24"/>
+                <w:szCs w:val="24"/>
+              </w:rPr>
+              <w:t>Passed</w:t>
+            </w:r>
+          </w:p>
+        </w:tc>
+      </w:tr>
+      <w:tr>
+        <w:tc>
+          <w:tcPr>
+            <w:tcW w:w="2336" w:type="dxa"/>
+          </w:tcPr>
+          <w:p>
+            <w:pPr>
+              <w:spacing w:line="360" w:lineRule="auto"/>
+              <w:rPr>
+                <w:rFonts w:ascii="Times New Roman" w:hAnsi="Times New Roman" w:cs="Times New Roman"/>
+                <w:sz w:val="24"/>
+                <w:szCs w:val="24"/>
+              </w:rPr>
+            </w:pPr>
+            <w:r>
+              <w:rPr>
+                <w:rFonts w:ascii="Times New Roman" w:hAnsi="Times New Roman" w:cs="Times New Roman"/>
+                <w:sz w:val="24"/>
+                <w:szCs w:val="24"/>
+              </w:rPr>
+              <w:t>Open completed task windows</w:t>
+            </w:r>
+          </w:p>
+        </w:tc>
+        <w:tc>
+          <w:tcPr>
+            <w:tcW w:w="2338" w:type="dxa"/>
+          </w:tcPr>
+          <w:p>
+            <w:pPr>
+              <w:spacing w:line="360" w:lineRule="auto"/>
+              <w:rPr>
+                <w:rFonts w:ascii="Times New Roman" w:hAnsi="Times New Roman" w:cs="Times New Roman"/>
+                <w:sz w:val="24"/>
+                <w:szCs w:val="24"/>
+              </w:rPr>
+            </w:pPr>
+            <w:r>
+              <w:rPr>
+                <w:rFonts w:ascii="Times New Roman" w:hAnsi="Times New Roman" w:cs="Times New Roman"/>
+                <w:sz w:val="24"/>
+                <w:szCs w:val="24"/>
+              </w:rPr>
+              <w:t>New windows open with completed tasks</w:t>
+            </w:r>
+          </w:p>
+        </w:tc>
+        <w:tc>
+          <w:tcPr>
+            <w:tcW w:w="2338" w:type="dxa"/>
+          </w:tcPr>
+          <w:p>
+            <w:pPr>
+              <w:spacing w:line="360" w:lineRule="auto"/>
+              <w:rPr>
+                <w:rFonts w:ascii="Times New Roman" w:hAnsi="Times New Roman" w:cs="Times New Roman"/>
+                <w:sz w:val="24"/>
+                <w:szCs w:val="24"/>
+              </w:rPr>
+            </w:pPr>
+            <w:r>
+              <w:rPr>
+                <w:rFonts w:ascii="Times New Roman" w:hAnsi="Times New Roman" w:cs="Times New Roman"/>
+                <w:sz w:val="24"/>
+                <w:szCs w:val="24"/>
+              </w:rPr>
+              <w:t>Windows opened and displayed tasks correctly</w:t>
+            </w:r>
+          </w:p>
+        </w:tc>
+        <w:tc>
+          <w:tcPr>
+            <w:tcW w:w="2338" w:type="dxa"/>
+          </w:tcPr>
+          <w:p>
+            <w:pPr>
+              <w:spacing w:line="360" w:lineRule="auto"/>
+              <w:jc w:val="center"/>
+              <w:rPr>
+                <w:rFonts w:ascii="Times New Roman" w:hAnsi="Times New Roman" w:cs="Times New Roman"/>
+                <w:sz w:val="24"/>
+                <w:szCs w:val="24"/>
+              </w:rPr>
+            </w:pPr>
+            <w:r>
+              <w:rPr>
+                <w:rFonts w:ascii="Times New Roman" w:hAnsi="Times New Roman" w:cs="Times New Roman"/>
+                <w:sz w:val="24"/>
+                <w:szCs w:val="24"/>
+              </w:rPr>
+              <w:t>Passed</w:t>
+            </w:r>
+          </w:p>
+        </w:tc>
+      </w:tr>
+      <w:tr>
+        <w:tc>
+          <w:tcPr>
+            <w:tcW w:w="2336" w:type="dxa"/>
+          </w:tcPr>
+          <w:p>
+            <w:pPr>
+              <w:spacing w:line="360" w:lineRule="auto"/>
+              <w:rPr>
+                <w:rFonts w:ascii="Times New Roman" w:hAnsi="Times New Roman" w:cs="Times New Roman"/>
+                <w:sz w:val="24"/>
+                <w:szCs w:val="24"/>
+              </w:rPr>
+            </w:pPr>
+            <w:r>
+              <w:rPr>
+                <w:rFonts w:ascii="Times New Roman" w:hAnsi="Times New Roman" w:cs="Times New Roman"/>
+                <w:sz w:val="24"/>
+                <w:szCs w:val="24"/>
+              </w:rPr>
+              <w:t>Image loading</w:t>
+            </w:r>
+          </w:p>
+        </w:tc>
+        <w:tc>
+          <w:tcPr>
+            <w:tcW w:w="2338" w:type="dxa"/>
+          </w:tcPr>
+          <w:p>
+            <w:pPr>
+              <w:spacing w:line="360" w:lineRule="auto"/>
+              <w:rPr>
+                <w:rFonts w:ascii="Times New Roman" w:hAnsi="Times New Roman" w:cs="Times New Roman"/>
+                <w:sz w:val="24"/>
+                <w:szCs w:val="24"/>
+              </w:rPr>
+            </w:pPr>
+            <w:r>
+              <w:rPr>
+                <w:rFonts w:ascii="Times New Roman" w:hAnsi="Times New Roman" w:cs="Times New Roman"/>
+                <w:sz w:val="24"/>
+                <w:szCs w:val="24"/>
+              </w:rPr>
+              <w:t>Task &amp; Completed icons should appear</w:t>
+            </w:r>
+          </w:p>
+        </w:tc>
+        <w:tc>
+          <w:tcPr>
+            <w:tcW w:w="2338" w:type="dxa"/>
+          </w:tcPr>
+          <w:p>
+            <w:pPr>
+              <w:spacing w:line="360" w:lineRule="auto"/>
+              <w:rPr>
+                <w:rFonts w:ascii="Times New Roman" w:hAnsi="Times New Roman" w:cs="Times New Roman"/>
+                <w:sz w:val="24"/>
+                <w:szCs w:val="24"/>
+              </w:rPr>
+            </w:pPr>
+            <w:r>
+              <w:rPr>
+                <w:rFonts w:ascii="Times New Roman" w:hAnsi="Times New Roman" w:cs="Times New Roman"/>
+                <w:sz w:val="24"/>
+                <w:szCs w:val="24"/>
+              </w:rPr>
+              <w:t>Icons did not load initially</w:t>
+            </w:r>
+          </w:p>
+        </w:tc>
+        <w:tc>
+          <w:tcPr>
+            <w:tcW w:w="2338" w:type="dxa"/>
+          </w:tcPr>
+          <w:p>
+            <w:pPr>
+              <w:spacing w:line="360" w:lineRule="auto"/>
+              <w:jc w:val="center"/>
+              <w:rPr>
+                <w:rFonts w:ascii="Times New Roman" w:hAnsi="Times New Roman" w:cs="Times New Roman"/>
+                <w:sz w:val="24"/>
+                <w:szCs w:val="24"/>
+              </w:rPr>
+            </w:pPr>
+            <w:r>
+              <w:rPr>
+                <w:rFonts w:ascii="Times New Roman" w:hAnsi="Times New Roman" w:cs="Times New Roman"/>
+                <w:sz w:val="24"/>
+                <w:szCs w:val="24"/>
+              </w:rPr>
+              <w:t>Failed (Fixed)</w:t>
+            </w:r>
+          </w:p>
+        </w:tc>
+      </w:tr>
+      <w:tr>
+        <w:tc>
+          <w:tcPr>
+            <w:tcW w:w="2336" w:type="dxa"/>
+            <w:tcBorders>
+              <w:bottom w:val="single" w:sz="4" w:space="0" w:color="auto"/>
+            </w:tcBorders>
+          </w:tcPr>
+          <w:p>
+            <w:pPr>
+              <w:spacing w:line="360" w:lineRule="auto"/>
+              <w:rPr>
+                <w:rFonts w:ascii="Times New Roman" w:hAnsi="Times New Roman" w:cs="Times New Roman"/>
+                <w:sz w:val="24"/>
+                <w:szCs w:val="24"/>
+              </w:rPr>
+            </w:pPr>
+            <w:r>
+              <w:rPr>
+                <w:rFonts w:ascii="Times New Roman" w:hAnsi="Times New Roman" w:cs="Times New Roman"/>
+                <w:sz w:val="24"/>
+                <w:szCs w:val="24"/>
+              </w:rPr>
+              <w:t>Window Size</w:t>
+            </w:r>
+          </w:p>
+        </w:tc>
+        <w:tc>
+          <w:tcPr>
+            <w:tcW w:w="2338" w:type="dxa"/>
+          </w:tcPr>
+          <w:p>
+            <w:pPr>
+              <w:spacing w:line="360" w:lineRule="auto"/>
+              <w:rPr>
+                <w:rFonts w:ascii="Times New Roman" w:hAnsi="Times New Roman" w:cs="Times New Roman"/>
+                <w:sz w:val="24"/>
+                <w:szCs w:val="24"/>
+              </w:rPr>
+            </w:pPr>
+            <w:r>
+              <w:rPr>
+                <w:rFonts w:ascii="Times New Roman" w:hAnsi="Times New Roman" w:cs="Times New Roman"/>
+                <w:sz w:val="24"/>
+                <w:szCs w:val="24"/>
+              </w:rPr>
+              <w:t>Windows should me large enough</w:t>
+            </w:r>
+          </w:p>
+        </w:tc>
+        <w:tc>
+          <w:tcPr>
+            <w:tcW w:w="2338" w:type="dxa"/>
+          </w:tcPr>
+          <w:p>
+            <w:pPr>
+              <w:spacing w:line="360" w:lineRule="auto"/>
+              <w:rPr>
+                <w:rFonts w:ascii="Times New Roman" w:hAnsi="Times New Roman" w:cs="Times New Roman"/>
+                <w:sz w:val="24"/>
+                <w:szCs w:val="24"/>
+              </w:rPr>
+            </w:pPr>
+            <w:r>
+              <w:rPr>
+                <w:rFonts w:ascii="Times New Roman" w:hAnsi="Times New Roman" w:cs="Times New Roman"/>
+                <w:sz w:val="24"/>
+                <w:szCs w:val="24"/>
+              </w:rPr>
+              <w:t>Windows were too small</w:t>
+            </w:r>
+          </w:p>
+        </w:tc>
+        <w:tc>
+          <w:tcPr>
+            <w:tcW w:w="2338" w:type="dxa"/>
+          </w:tcPr>
+          <w:p>
+            <w:pPr>
+              <w:spacing w:line="360" w:lineRule="auto"/>
+              <w:jc w:val="center"/>
+              <w:rPr>
+                <w:rFonts w:ascii="Times New Roman" w:hAnsi="Times New Roman" w:cs="Times New Roman"/>
+                <w:sz w:val="24"/>
+                <w:szCs w:val="24"/>
+              </w:rPr>
+            </w:pPr>
+            <w:r>
+              <w:rPr>
+                <w:rFonts w:ascii="Times New Roman" w:hAnsi="Times New Roman" w:cs="Times New Roman"/>
+                <w:sz w:val="24"/>
+                <w:szCs w:val="24"/>
+              </w:rPr>
+              <w:t>Failed (Fixed)</w:t>
+            </w:r>
+          </w:p>
+        </w:tc>
+      </w:tr>
+    </w:tbl>
+    <w:p>
+      <w:pPr>
+        <w:spacing w:after="0" w:line="360" w:lineRule="auto"/>
+        <w:rPr>
+          <w:rFonts w:ascii="Times New Roman" w:hAnsi="Times New Roman" w:cs="Times New Roman"/>
+          <w:sz w:val="24"/>
+          <w:szCs w:val="24"/>
+        </w:rPr>
+      </w:pPr>
+    </w:p>
+    <w:p>
+      <w:pPr>
+        <w:spacing w:after="0" w:line="360" w:lineRule="auto"/>
+        <w:rPr>
+          <w:rFonts w:ascii="Times New Roman" w:hAnsi="Times New Roman" w:cs="Times New Roman"/>
+          <w:sz w:val="24"/>
+          <w:szCs w:val="24"/>
+        </w:rPr>
+      </w:pPr>
+    </w:p>
+    <w:p>
+      <w:pPr>
+        <w:spacing w:after="0" w:line="360" w:lineRule="auto"/>
+        <w:rPr>
+          <w:rFonts w:ascii="Times New Roman" w:hAnsi="Times New Roman" w:cs="Times New Roman"/>
+          <w:sz w:val="24"/>
+          <w:szCs w:val="24"/>
+        </w:rPr>
+      </w:pPr>
+    </w:p>
+    <w:p>
+      <w:pPr>
+        <w:spacing w:after="0" w:line="360" w:lineRule="auto"/>
+        <w:rPr>
+          <w:rFonts w:ascii="Times New Roman" w:hAnsi="Times New Roman" w:cs="Times New Roman"/>
+          <w:sz w:val="24"/>
+          <w:szCs w:val="24"/>
+        </w:rPr>
+      </w:pPr>
+    </w:p>
+    <w:p>
+      <w:pPr>
+        <w:spacing w:after="0" w:line="360" w:lineRule="auto"/>
+        <w:rPr>
+          <w:rFonts w:ascii="Times New Roman" w:hAnsi="Times New Roman" w:cs="Times New Roman"/>
+          <w:sz w:val="24"/>
+          <w:szCs w:val="24"/>
+        </w:rPr>
+      </w:pPr>
+    </w:p>
+    <w:p>
+      <w:pPr>
+        <w:spacing w:after="0" w:line="360" w:lineRule="auto"/>
+        <w:rPr>
+          <w:rFonts w:ascii="Times New Roman" w:hAnsi="Times New Roman" w:cs="Times New Roman"/>
+          <w:sz w:val="24"/>
+          <w:szCs w:val="24"/>
+        </w:rPr>
+      </w:pPr>
+    </w:p>
+    <w:p>
+      <w:pPr>
+        <w:spacing w:after="0" w:line="360" w:lineRule="auto"/>
+        <w:jc w:val="center"/>
+        <w:rPr>
+          <w:rFonts w:ascii="Times New Roman" w:hAnsi="Times New Roman" w:cs="Times New Roman"/>
+          <w:sz w:val="24"/>
+          <w:szCs w:val="24"/>
+        </w:rPr>
+      </w:pPr>
+      <w:r>
+        <w:rPr>
+          <w:rFonts w:ascii="Times New Roman" w:hAnsi="Times New Roman" w:cs="Times New Roman"/>
+          <w:sz w:val="24"/>
+          <w:szCs w:val="24"/>
+        </w:rPr>
+        <w:lastRenderedPageBreak/>
+        <w:drawing>
+          <wp:inline distT="0" distB="0" distL="0" distR="0" wp14:anchorId="4F0FAC5E" wp14:editId="729F28FE">
+            <wp:extent cx="2359152" cy="3712464"/>
+            <wp:effectExtent l="0" t="0" r="3175" b="2540"/>
+            <wp:docPr id="782835667" name="Picture 1" descr="A screenshot of a computer&#10;&#10;AI-generated content may be incorrect."/>
+            <wp:cNvGraphicFramePr>
+              <a:graphicFrameLocks xmlns:a="http://schemas.openxmlformats.org/drawingml/2006/main" noChangeAspect="1"/>
+            </wp:cNvGraphicFramePr>
+            <a:graphic xmlns:a="http://schemas.openxmlformats.org/drawingml/2006/main">
+              <a:graphicData uri="http://schemas.openxmlformats.org/drawingml/2006/picture">
+                <pic:pic xmlns:pic="http://schemas.openxmlformats.org/drawingml/2006/picture">
+                  <pic:nvPicPr>
+                    <pic:cNvPr id="782835667" name="Picture 1" descr="A screenshot of a computer&#10;&#10;AI-generated content may be incorrect."/>
+                    <pic:cNvPicPr/>
+                  </pic:nvPicPr>
+                  <pic:blipFill>
+                    <a:blip r:embed="rId8"/>
+                    <a:stretch>
+                      <a:fillRect/>
+                    </a:stretch>
+                  </pic:blipFill>
+                  <pic:spPr>
+                    <a:xfrm>
+                      <a:off x="0" y="0"/>
+                      <a:ext cx="2359152" cy="3712464"/>
+                    </a:xfrm>
+                    <a:prstGeom prst="rect">
+                      <a:avLst/>
+                    </a:prstGeom>
+                  </pic:spPr>
+                </pic:pic>
+              </a:graphicData>
+            </a:graphic>
+          </wp:inline>
+        </w:drawing>
+      </w:r>
+    </w:p>
+    <w:p>
+      <w:pPr>
+        <w:spacing w:after="0" w:line="360" w:lineRule="auto"/>
+        <w:rPr>
+          <w:rFonts w:ascii="Times New Roman" w:hAnsi="Times New Roman" w:cs="Times New Roman"/>
+          <w:sz w:val="24"/>
+          <w:szCs w:val="24"/>
+        </w:rPr>
+      </w:pPr>
+    </w:p>
+    <w:p>
+      <w:pPr>
+        <w:spacing w:after="0" w:line="360" w:lineRule="auto"/>
+        <w:jc w:val="center"/>
+        <w:rPr>
+          <w:rFonts w:ascii="Times New Roman" w:hAnsi="Times New Roman" w:cs="Times New Roman"/>
+          <w:sz w:val="24"/>
+          <w:szCs w:val="24"/>
+        </w:rPr>
+      </w:pPr>
+      <w:r>
+        <w:rPr>
+          <w:rFonts w:ascii="Times New Roman" w:hAnsi="Times New Roman" w:cs="Times New Roman"/>
+          <w:sz w:val="24"/>
+          <w:szCs w:val="24"/>
+        </w:rPr>
+        <w:drawing>
+          <wp:inline distT="0" distB="0" distL="0" distR="0" wp14:anchorId="32D8DF74" wp14:editId="5EF487B1">
+            <wp:extent cx="2935224" cy="3648456"/>
+            <wp:effectExtent l="0" t="0" r="0" b="9525"/>
+            <wp:docPr id="1334903222" name="Picture 1" descr="A screenshot of a computer&#10;&#10;AI-generated content may be incorrect."/>
+            <wp:cNvGraphicFramePr>
+              <a:graphicFrameLocks xmlns:a="http://schemas.openxmlformats.org/drawingml/2006/main" noChangeAspect="1"/>
+            </wp:cNvGraphicFramePr>
+            <a:graphic xmlns:a="http://schemas.openxmlformats.org/drawingml/2006/main">
+              <a:graphicData uri="http://schemas.openxmlformats.org/drawingml/2006/picture">
+                <pic:pic xmlns:pic="http://schemas.openxmlformats.org/drawingml/2006/picture">
+                  <pic:nvPicPr>
+                    <pic:cNvPr id="1334903222" name="Picture 1" descr="A screenshot of a computer&#10;&#10;AI-generated content may be incorrect."/>
+                    <pic:cNvPicPr/>
+                  </pic:nvPicPr>
+                  <pic:blipFill>
+                    <a:blip r:embed="rId9"/>
+                    <a:stretch>
+                      <a:fillRect/>
+                    </a:stretch>
+                  </pic:blipFill>
+                  <pic:spPr>
+                    <a:xfrm>
+                      <a:off x="0" y="0"/>
+                      <a:ext cx="2935224" cy="3648456"/>
+                    </a:xfrm>
+                    <a:prstGeom prst="rect">
+                      <a:avLst/>
+                    </a:prstGeom>
+                  </pic:spPr>
+                </pic:pic>
+              </a:graphicData>
+            </a:graphic>
+          </wp:inline>
+        </w:drawing>
+      </w:r>
+    </w:p>
+    <w:p>
+      <w:pPr>
+        <w:spacing w:after="0" w:line="360" w:lineRule="auto"/>
+        <w:rPr>
           <w:rFonts w:ascii="Times New Roman" w:hAnsi="Times New Roman" w:cs="Times New Roman"/>
           <w:sz w:val="24"/>
           <w:szCs w:val="24"/>
@@ -470,7 +1764,7 @@
       </w:pPr>
     </w:p>
     <w:sectPr>
-      <w:headerReference w:type="default" r:id="rId8"/>
+      <w:headerReference w:type="default" r:id="rId10"/>
       <w:pgSz w:w="12240" w:h="15840"/>
       <w:pgMar w:top="1440" w:right="1440" w:bottom="1440" w:left="1440" w:header="720" w:footer="720" w:gutter="0"/>
       <w:cols w:space="720"/>
@@ -547,10 +1841,16 @@
     </w:r>
     <w:r>
       <w:tab/>
-      <w:t>02/</w:t>
+      <w:t>0</w:t>
     </w:r>
     <w:r>
-      <w:t>24</w:t>
+      <w:t>3</w:t>
+    </w:r>
+    <w:r>
+      <w:t>/</w:t>
+    </w:r>
+    <w:r>
+      <w:t>09</w:t>
     </w:r>
     <w:r>
       <w:t>/2025</w:t>
@@ -3067,6 +4367,7 @@
   <w:style w:type="character" w:default="1" w:styleId="DefaultParagraphFont">
     <w:name w:val="Default Paragraph Font"/>
     <w:uiPriority w:val="1"/>
+    <w:semiHidden/>
     <w:unhideWhenUsed/>
   </w:style>
   <w:style w:type="table" w:default="1" w:styleId="TableNormal">
@@ -3425,6 +4726,25 @@
     <w:uiPriority w:val="99"/>
     <w:rsid w:val="001352C5"/>
   </w:style>
+  <w:style w:type="table" w:styleId="TableGrid">
+    <w:name w:val="Table Grid"/>
+    <w:basedOn w:val="TableNormal"/>
+    <w:uiPriority w:val="59"/>
+    <w:rsid w:val="00FD3DA7"/>
+    <w:pPr>
+      <w:spacing w:after="0" w:line="240" w:lineRule="auto"/>
+    </w:pPr>
+    <w:tblPr>
+      <w:tblBorders>
+        <w:top w:val="single" w:sz="4" w:space="0" w:color="auto"/>
+        <w:left w:val="single" w:sz="4" w:space="0" w:color="auto"/>
+        <w:bottom w:val="single" w:sz="4" w:space="0" w:color="auto"/>
+        <w:right w:val="single" w:sz="4" w:space="0" w:color="auto"/>
+        <w:insideH w:val="single" w:sz="4" w:space="0" w:color="auto"/>
+        <w:insideV w:val="single" w:sz="4" w:space="0" w:color="auto"/>
+      </w:tblBorders>
+    </w:tblPr>
+  </w:style>
 </w:styles>
 </file>
 

</xml_diff>